<commit_message>
Minor edits. Some sections still need filling. WkinProg
</commit_message>
<xml_diff>
--- a/03_Written Report/Written Report.docx
+++ b/03_Written Report/Written Report.docx
@@ -123,6 +123,7 @@
         <w:t>2381 Unique Employees</w:t>
       </w:r>
     </w:p>
+    <w:p/>
     <w:p>
       <w:r>
         <w:rPr>
@@ -144,7 +145,7 @@
         </w:numPr>
       </w:pPr>
       <w:r>
-        <w:t>Over 14,000</w:t>
+        <w:t>Close to 15,000</w:t>
       </w:r>
       <w:r>
         <w:t xml:space="preserve"> Unique Employees</w:t>
@@ -164,6 +165,13 @@
       <w:r>
         <w:t>Multiple departments</w:t>
       </w:r>
+    </w:p>
+    <w:p>
+      <w:pPr>
+        <w:rPr>
+          <w:iCs/>
+        </w:rPr>
+      </w:pPr>
     </w:p>
     <w:p>
       <w:pPr>

</xml_diff>